<commit_message>
Updates incentives in healthcare
</commit_message>
<xml_diff>
--- a/Incentives in healthcare.docx
+++ b/Incentives in healthcare.docx
@@ -379,20 +379,12 @@
           <w:rFonts w:ascii="Times New Roman" w:hAnsi="Times New Roman" w:cs="Times New Roman"/>
         </w:rPr>
       </w:pPr>
-      <w:proofErr w:type="gramStart"/>
       <w:r>
         <w:rPr>
           <w:rFonts w:ascii="Times New Roman" w:hAnsi="Times New Roman" w:cs="Times New Roman"/>
         </w:rPr>
         <w:lastRenderedPageBreak/>
-        <w:t>Also</w:t>
-      </w:r>
-      <w:proofErr w:type="gramEnd"/>
-      <w:r>
-        <w:rPr>
-          <w:rFonts w:ascii="Times New Roman" w:hAnsi="Times New Roman" w:cs="Times New Roman"/>
-        </w:rPr>
-        <w:t xml:space="preserve"> while reading some </w:t>
+        <w:t xml:space="preserve">Also while reading some </w:t>
       </w:r>
       <w:r>
         <w:rPr>
@@ -478,21 +470,7 @@
         <w:rPr>
           <w:rFonts w:ascii="Times New Roman" w:hAnsi="Times New Roman" w:cs="Times New Roman"/>
         </w:rPr>
-        <w:t xml:space="preserve"> could be about anything. Again, I don’t know else the app has to offer so I don’t know if this idea will or not but when I asked some </w:t>
-      </w:r>
-      <w:proofErr w:type="gramStart"/>
-      <w:r>
-        <w:rPr>
-          <w:rFonts w:ascii="Times New Roman" w:hAnsi="Times New Roman" w:cs="Times New Roman"/>
-        </w:rPr>
-        <w:t>people</w:t>
-      </w:r>
-      <w:proofErr w:type="gramEnd"/>
-      <w:r>
-        <w:rPr>
-          <w:rFonts w:ascii="Times New Roman" w:hAnsi="Times New Roman" w:cs="Times New Roman"/>
-        </w:rPr>
-        <w:t xml:space="preserve"> they were very intrigued by the idea of a </w:t>
+        <w:t xml:space="preserve"> could be about anything. Again, I don’t know else the app has to offer so I don’t know if this idea will or not but when I asked some people they were very intrigued by the idea of a </w:t>
       </w:r>
       <w:proofErr w:type="spellStart"/>
       <w:r>
@@ -897,6 +875,92 @@
           <w:rFonts w:ascii="Times New Roman" w:hAnsi="Times New Roman" w:cs="Times New Roman"/>
         </w:rPr>
         <w:t>They can also make it to the leader board if they recommend this app to other users.</w:t>
+      </w:r>
+    </w:p>
+    <w:p>
+      <w:pPr>
+        <w:rPr>
+          <w:rFonts w:ascii="Times New Roman" w:hAnsi="Times New Roman" w:cs="Times New Roman"/>
+        </w:rPr>
+      </w:pPr>
+    </w:p>
+    <w:p>
+      <w:pPr>
+        <w:rPr>
+          <w:rFonts w:ascii="Times New Roman" w:hAnsi="Times New Roman" w:cs="Times New Roman"/>
+        </w:rPr>
+      </w:pPr>
+    </w:p>
+    <w:p>
+      <w:pPr>
+        <w:rPr>
+          <w:rFonts w:ascii="Times New Roman" w:hAnsi="Times New Roman" w:cs="Times New Roman"/>
+        </w:rPr>
+      </w:pPr>
+      <w:r>
+        <w:rPr>
+          <w:rFonts w:ascii="Times New Roman" w:hAnsi="Times New Roman" w:cs="Times New Roman"/>
+        </w:rPr>
+        <w:t>What we can do here is that we can add a self-check thing in the app where the user will take a survey through the form in app to check if they are healthy or not. We can make the app send a notification to the user in every 15 days for the self-</w:t>
+      </w:r>
+      <w:proofErr w:type="spellStart"/>
+      <w:r>
+        <w:rPr>
+          <w:rFonts w:ascii="Times New Roman" w:hAnsi="Times New Roman" w:cs="Times New Roman"/>
+        </w:rPr>
+        <w:t>checkin</w:t>
+      </w:r>
+      <w:proofErr w:type="spellEnd"/>
+      <w:r>
+        <w:rPr>
+          <w:rFonts w:ascii="Times New Roman" w:hAnsi="Times New Roman" w:cs="Times New Roman"/>
+        </w:rPr>
+        <w:t>. Every time the user does self-check in it will be added to the streak they will maintain. This self-check in feature will also check like how many times they have been in a healthy state in the whole year. Based on their score they will be placed on the leader board. Now, since the users will be competing to</w:t>
+      </w:r>
+      <w:r>
+        <w:rPr>
+          <w:rFonts w:ascii="Times New Roman" w:hAnsi="Times New Roman" w:cs="Times New Roman"/>
+        </w:rPr>
+        <w:t xml:space="preserve"> stay on the leader board, we can add the location factor here. They can compete with the people in their locality to stay in the leader board. All those users who will make it to the leader board can get in-app reward points which can later be redeemed or used as discount or medical tests or medicines. </w:t>
+      </w:r>
+    </w:p>
+    <w:p>
+      <w:pPr>
+        <w:rPr>
+          <w:rFonts w:ascii="Times New Roman" w:hAnsi="Times New Roman" w:cs="Times New Roman"/>
+        </w:rPr>
+      </w:pPr>
+      <w:r>
+        <w:rPr>
+          <w:rFonts w:ascii="Times New Roman" w:hAnsi="Times New Roman" w:cs="Times New Roman"/>
+        </w:rPr>
+        <w:t xml:space="preserve">We also higher reward points to users who are maintaining their streak for 3 months, 6 months, a year. </w:t>
+      </w:r>
+    </w:p>
+    <w:p>
+      <w:pPr>
+        <w:rPr>
+          <w:rFonts w:ascii="Times New Roman" w:hAnsi="Times New Roman" w:cs="Times New Roman"/>
+        </w:rPr>
+      </w:pPr>
+      <w:r>
+        <w:rPr>
+          <w:rFonts w:ascii="Times New Roman" w:hAnsi="Times New Roman" w:cs="Times New Roman"/>
+        </w:rPr>
+        <w:t>We can also add the option to do self-check in using the google assistant here.</w:t>
+      </w:r>
+    </w:p>
+    <w:p>
+      <w:pPr>
+        <w:rPr>
+          <w:rFonts w:ascii="Times New Roman" w:hAnsi="Times New Roman" w:cs="Times New Roman"/>
+        </w:rPr>
+      </w:pPr>
+      <w:r>
+        <w:rPr>
+          <w:rFonts w:ascii="Times New Roman" w:hAnsi="Times New Roman" w:cs="Times New Roman"/>
+        </w:rPr>
+        <w:t xml:space="preserve">Here the users will open the app a. every time they need an appointment for the doc and b. for the purpose of self-check in. </w:t>
       </w:r>
     </w:p>
     <w:p>

</xml_diff>